<commit_message>
feat: Add Luxe documentation and onboarding documents.
</commit_message>
<xml_diff>
--- a/public/affinity/Luxe Documentation.docx
+++ b/public/affinity/Luxe Documentation.docx
@@ -10043,6 +10043,579 @@
       </w:r>
     </w:p>
     <w:p/>
+    <w:p/>
+    <w:p/>
+    <w:p/>
+    <w:p/>
+    <w:p/>
+    <w:p/>
+    <w:p/>
+    <w:p/>
+    <w:p/>
+    <w:p/>
+    <w:p/>
+    <w:p/>
+    <w:p/>
+    <w:p/>
+    <w:p/>
+    <w:p/>
+    <w:p/>
+    <w:p/>
+    <w:p/>
+    <w:p>
+      <w:pPr>
+        <w:pStyle w:val="Heading2"/>
+        <w:spacing w:line="360" w:lineRule="auto"/>
+      </w:pPr>
+      <w:r>
+        <w:lastRenderedPageBreak/>
+        <w:t>3 — Contract document — pages your partner should prepare</w:t>
+      </w:r>
+    </w:p>
+    <w:p>
+      <w:r>
+        <w:t>Make this lean but comprehensive. Keep legal language precise and clear.</w:t>
+      </w:r>
+    </w:p>
+    <w:p>
+      <w:pPr>
+        <w:numPr>
+          <w:ilvl w:val="0"/>
+          <w:numId w:val="88"/>
+        </w:numPr>
+      </w:pPr>
+      <w:r>
+        <w:rPr>
+          <w:b/>
+          <w:bCs/>
+        </w:rPr>
+        <w:t>Title / Parties &amp; Recitals</w:t>
+      </w:r>
+    </w:p>
+    <w:p>
+      <w:pPr>
+        <w:numPr>
+          <w:ilvl w:val="1"/>
+          <w:numId w:val="88"/>
+        </w:numPr>
+      </w:pPr>
+      <w:r>
+        <w:t>Agreement name, parties, effective date.</w:t>
+      </w:r>
+    </w:p>
+    <w:p>
+      <w:pPr>
+        <w:numPr>
+          <w:ilvl w:val="0"/>
+          <w:numId w:val="88"/>
+        </w:numPr>
+      </w:pPr>
+      <w:r>
+        <w:rPr>
+          <w:b/>
+          <w:bCs/>
+        </w:rPr>
+        <w:t>Definitions</w:t>
+      </w:r>
+    </w:p>
+    <w:p>
+      <w:pPr>
+        <w:numPr>
+          <w:ilvl w:val="1"/>
+          <w:numId w:val="88"/>
+        </w:numPr>
+      </w:pPr>
+      <w:r>
+        <w:t>Key terms used in the contract.</w:t>
+      </w:r>
+    </w:p>
+    <w:p>
+      <w:pPr>
+        <w:numPr>
+          <w:ilvl w:val="0"/>
+          <w:numId w:val="88"/>
+        </w:numPr>
+      </w:pPr>
+      <w:r>
+        <w:rPr>
+          <w:b/>
+          <w:bCs/>
+        </w:rPr>
+        <w:t>Scope of Work (reference to proposal)</w:t>
+      </w:r>
+    </w:p>
+    <w:p>
+      <w:pPr>
+        <w:numPr>
+          <w:ilvl w:val="1"/>
+          <w:numId w:val="88"/>
+        </w:numPr>
+      </w:pPr>
+      <w:r>
+        <w:t>Attach the signed proposal as Schedule A.</w:t>
+      </w:r>
+    </w:p>
+    <w:p>
+      <w:pPr>
+        <w:numPr>
+          <w:ilvl w:val="0"/>
+          <w:numId w:val="88"/>
+        </w:numPr>
+      </w:pPr>
+      <w:r>
+        <w:rPr>
+          <w:b/>
+          <w:bCs/>
+        </w:rPr>
+        <w:t>Fees &amp; Payment Terms</w:t>
+      </w:r>
+    </w:p>
+    <w:p>
+      <w:pPr>
+        <w:numPr>
+          <w:ilvl w:val="1"/>
+          <w:numId w:val="88"/>
+        </w:numPr>
+      </w:pPr>
+      <w:r>
+        <w:t>Amounts, deposit, milestone payments, late payments, refunds.</w:t>
+      </w:r>
+    </w:p>
+    <w:p>
+      <w:pPr>
+        <w:numPr>
+          <w:ilvl w:val="0"/>
+          <w:numId w:val="88"/>
+        </w:numPr>
+      </w:pPr>
+      <w:r>
+        <w:rPr>
+          <w:b/>
+          <w:bCs/>
+        </w:rPr>
+        <w:t>Change Control</w:t>
+      </w:r>
+    </w:p>
+    <w:p>
+      <w:pPr>
+        <w:numPr>
+          <w:ilvl w:val="1"/>
+          <w:numId w:val="88"/>
+        </w:numPr>
+      </w:pPr>
+      <w:r>
+        <w:t>How scope changes are approved and billed.</w:t>
+      </w:r>
+    </w:p>
+    <w:p>
+      <w:pPr>
+        <w:numPr>
+          <w:ilvl w:val="0"/>
+          <w:numId w:val="88"/>
+        </w:numPr>
+      </w:pPr>
+      <w:r>
+        <w:rPr>
+          <w:b/>
+          <w:bCs/>
+        </w:rPr>
+        <w:t>Intellectual Property &amp; License</w:t>
+      </w:r>
+    </w:p>
+    <w:p>
+      <w:pPr>
+        <w:numPr>
+          <w:ilvl w:val="1"/>
+          <w:numId w:val="88"/>
+        </w:numPr>
+      </w:pPr>
+      <w:r>
+        <w:t>Ownership transfer on full payment OR license terms. Clarify pre-existing IP.</w:t>
+      </w:r>
+    </w:p>
+    <w:p>
+      <w:pPr>
+        <w:numPr>
+          <w:ilvl w:val="0"/>
+          <w:numId w:val="88"/>
+        </w:numPr>
+      </w:pPr>
+      <w:r>
+        <w:rPr>
+          <w:b/>
+          <w:bCs/>
+        </w:rPr>
+        <w:t>Confidentiality / NDA Clause</w:t>
+      </w:r>
+    </w:p>
+    <w:p>
+      <w:pPr>
+        <w:numPr>
+          <w:ilvl w:val="1"/>
+          <w:numId w:val="88"/>
+        </w:numPr>
+      </w:pPr>
+      <w:r>
+        <w:t>Basic confidentiality obligations.</w:t>
+      </w:r>
+    </w:p>
+    <w:p>
+      <w:pPr>
+        <w:numPr>
+          <w:ilvl w:val="0"/>
+          <w:numId w:val="88"/>
+        </w:numPr>
+      </w:pPr>
+      <w:r>
+        <w:rPr>
+          <w:b/>
+          <w:bCs/>
+        </w:rPr>
+        <w:t>Warranties, Limitations of Liability &amp; Indemnities</w:t>
+      </w:r>
+    </w:p>
+    <w:p>
+      <w:pPr>
+        <w:numPr>
+          <w:ilvl w:val="1"/>
+          <w:numId w:val="88"/>
+        </w:numPr>
+      </w:pPr>
+      <w:r>
+        <w:t>Warranty period (30 days), limitation of liability, indemnification obligations.</w:t>
+      </w:r>
+    </w:p>
+    <w:p>
+      <w:pPr>
+        <w:numPr>
+          <w:ilvl w:val="0"/>
+          <w:numId w:val="88"/>
+        </w:numPr>
+      </w:pPr>
+      <w:r>
+        <w:rPr>
+          <w:b/>
+          <w:bCs/>
+        </w:rPr>
+        <w:t>Termination &amp; Refunds</w:t>
+      </w:r>
+    </w:p>
+    <w:p>
+      <w:pPr>
+        <w:numPr>
+          <w:ilvl w:val="1"/>
+          <w:numId w:val="88"/>
+        </w:numPr>
+      </w:pPr>
+      <w:r>
+        <w:t>Termination rights, notice period, refund policy.</w:t>
+      </w:r>
+    </w:p>
+    <w:p>
+      <w:pPr>
+        <w:numPr>
+          <w:ilvl w:val="0"/>
+          <w:numId w:val="88"/>
+        </w:numPr>
+      </w:pPr>
+      <w:r>
+        <w:rPr>
+          <w:b/>
+          <w:bCs/>
+        </w:rPr>
+        <w:t>Data Protection &amp; Privacy</w:t>
+      </w:r>
+    </w:p>
+    <w:p>
+      <w:pPr>
+        <w:numPr>
+          <w:ilvl w:val="1"/>
+          <w:numId w:val="88"/>
+        </w:numPr>
+      </w:pPr>
+      <w:r>
+        <w:t>Compliance expectations, data handling.</w:t>
+      </w:r>
+    </w:p>
+    <w:p>
+      <w:pPr>
+        <w:numPr>
+          <w:ilvl w:val="0"/>
+          <w:numId w:val="88"/>
+        </w:numPr>
+      </w:pPr>
+      <w:r>
+        <w:rPr>
+          <w:b/>
+          <w:bCs/>
+        </w:rPr>
+        <w:t>Support &amp; Maintenance (if included)</w:t>
+      </w:r>
+    </w:p>
+    <w:p>
+      <w:pPr>
+        <w:numPr>
+          <w:ilvl w:val="1"/>
+          <w:numId w:val="88"/>
+        </w:numPr>
+      </w:pPr>
+      <w:r>
+        <w:t>Outline SLAs for retainer services or support packages.</w:t>
+      </w:r>
+    </w:p>
+    <w:p>
+      <w:pPr>
+        <w:numPr>
+          <w:ilvl w:val="0"/>
+          <w:numId w:val="88"/>
+        </w:numPr>
+      </w:pPr>
+      <w:r>
+        <w:rPr>
+          <w:b/>
+          <w:bCs/>
+        </w:rPr>
+        <w:t>Acceptance Criteria &amp; Handover</w:t>
+      </w:r>
+    </w:p>
+    <w:p>
+      <w:pPr>
+        <w:numPr>
+          <w:ilvl w:val="1"/>
+          <w:numId w:val="88"/>
+        </w:numPr>
+      </w:pPr>
+      <w:r>
+        <w:t>How deliverables are accepted; defect remediation window.</w:t>
+      </w:r>
+    </w:p>
+    <w:p>
+      <w:pPr>
+        <w:numPr>
+          <w:ilvl w:val="0"/>
+          <w:numId w:val="88"/>
+        </w:numPr>
+      </w:pPr>
+      <w:r>
+        <w:rPr>
+          <w:b/>
+          <w:bCs/>
+        </w:rPr>
+        <w:t>Dispute Resolution &amp; Governing Law</w:t>
+      </w:r>
+    </w:p>
+    <w:p>
+      <w:pPr>
+        <w:numPr>
+          <w:ilvl w:val="1"/>
+          <w:numId w:val="88"/>
+        </w:numPr>
+      </w:pPr>
+      <w:r>
+        <w:t>Jurisdiction and dispute process.</w:t>
+      </w:r>
+    </w:p>
+    <w:p>
+      <w:pPr>
+        <w:numPr>
+          <w:ilvl w:val="0"/>
+          <w:numId w:val="88"/>
+        </w:numPr>
+      </w:pPr>
+      <w:r>
+        <w:rPr>
+          <w:b/>
+          <w:bCs/>
+        </w:rPr>
+        <w:t>Force Majeure</w:t>
+      </w:r>
+    </w:p>
+    <w:p>
+      <w:pPr>
+        <w:numPr>
+          <w:ilvl w:val="1"/>
+          <w:numId w:val="88"/>
+        </w:numPr>
+      </w:pPr>
+      <w:r>
+        <w:t>Standard clause.</w:t>
+      </w:r>
+    </w:p>
+    <w:p>
+      <w:pPr>
+        <w:numPr>
+          <w:ilvl w:val="0"/>
+          <w:numId w:val="88"/>
+        </w:numPr>
+      </w:pPr>
+      <w:r>
+        <w:rPr>
+          <w:b/>
+          <w:bCs/>
+        </w:rPr>
+        <w:lastRenderedPageBreak/>
+        <w:t>Signatures</w:t>
+      </w:r>
+    </w:p>
+    <w:p>
+      <w:pPr>
+        <w:numPr>
+          <w:ilvl w:val="1"/>
+          <w:numId w:val="88"/>
+        </w:numPr>
+      </w:pPr>
+      <w:r>
+        <w:t>Client &amp; LUXE signature lines, printed name, date.</w:t>
+      </w:r>
+    </w:p>
+    <w:p>
+      <w:pPr>
+        <w:numPr>
+          <w:ilvl w:val="0"/>
+          <w:numId w:val="88"/>
+        </w:numPr>
+      </w:pPr>
+      <w:r>
+        <w:rPr>
+          <w:b/>
+          <w:bCs/>
+        </w:rPr>
+        <w:t>Schedules / Exhibits</w:t>
+      </w:r>
+    </w:p>
+    <w:p>
+      <w:pPr>
+        <w:numPr>
+          <w:ilvl w:val="1"/>
+          <w:numId w:val="88"/>
+        </w:numPr>
+      </w:pPr>
+      <w:r>
+        <w:t>Schedule A: Proposal + Scope</w:t>
+      </w:r>
+    </w:p>
+    <w:p>
+      <w:pPr>
+        <w:numPr>
+          <w:ilvl w:val="1"/>
+          <w:numId w:val="88"/>
+        </w:numPr>
+      </w:pPr>
+      <w:r>
+        <w:t>Schedule B: Pricing breakdown (if needed)</w:t>
+      </w:r>
+    </w:p>
+    <w:p>
+      <w:pPr>
+        <w:numPr>
+          <w:ilvl w:val="1"/>
+          <w:numId w:val="88"/>
+        </w:numPr>
+      </w:pPr>
+      <w:r>
+        <w:t>Schedule C: Hosting terms (if applicable)</w:t>
+      </w:r>
+    </w:p>
+    <w:p/>
+    <w:p>
+      <w:pPr>
+        <w:pStyle w:val="Heading2"/>
+        <w:spacing w:line="360" w:lineRule="auto"/>
+      </w:pPr>
+      <w:r>
+        <w:t>Quick extras clients appreciate (add to proposal)</w:t>
+      </w:r>
+    </w:p>
+    <w:p>
+      <w:pPr>
+        <w:numPr>
+          <w:ilvl w:val="0"/>
+          <w:numId w:val="89"/>
+        </w:numPr>
+      </w:pPr>
+      <w:r>
+        <w:rPr>
+          <w:b/>
+          <w:bCs/>
+        </w:rPr>
+        <w:t>“What we need from you” checklist</w:t>
+      </w:r>
+      <w:r>
+        <w:t xml:space="preserve"> — makes onboarding fast (assets, logins, contacts, content deadlines).</w:t>
+      </w:r>
+    </w:p>
+    <w:p>
+      <w:pPr>
+        <w:numPr>
+          <w:ilvl w:val="0"/>
+          <w:numId w:val="89"/>
+        </w:numPr>
+      </w:pPr>
+      <w:r>
+        <w:rPr>
+          <w:b/>
+          <w:bCs/>
+        </w:rPr>
+        <w:t>“What success looks like”</w:t>
+      </w:r>
+      <w:r>
+        <w:t xml:space="preserve"> — 3 measurable KPIs you’ll deliver against.</w:t>
+      </w:r>
+    </w:p>
+    <w:p>
+      <w:pPr>
+        <w:numPr>
+          <w:ilvl w:val="0"/>
+          <w:numId w:val="89"/>
+        </w:numPr>
+      </w:pPr>
+      <w:r>
+        <w:rPr>
+          <w:b/>
+          <w:bCs/>
+        </w:rPr>
+        <w:t>Optional payment methods &amp; bank details</w:t>
+      </w:r>
+      <w:r>
+        <w:t xml:space="preserve"> (for faster signing).</w:t>
+      </w:r>
+    </w:p>
+    <w:p>
+      <w:pPr>
+        <w:numPr>
+          <w:ilvl w:val="0"/>
+          <w:numId w:val="89"/>
+        </w:numPr>
+      </w:pPr>
+      <w:r>
+        <w:rPr>
+          <w:b/>
+          <w:bCs/>
+        </w:rPr>
+        <w:t>Testimonials or a one-paragraph case study</w:t>
+      </w:r>
+      <w:r>
+        <w:t xml:space="preserve"> right next to the cost table for social proof.</w:t>
+      </w:r>
+    </w:p>
+    <w:p>
+      <w:pPr>
+        <w:numPr>
+          <w:ilvl w:val="0"/>
+          <w:numId w:val="89"/>
+        </w:numPr>
+      </w:pPr>
+      <w:r>
+        <w:rPr>
+          <w:b/>
+          <w:bCs/>
+        </w:rPr>
+        <w:t>A small FAQ</w:t>
+      </w:r>
+      <w:r>
+        <w:t xml:space="preserve"> addressing common concerns (timeline delays, content responsibilities, support).</w:t>
+      </w:r>
+    </w:p>
     <w:p/>
     <w:p>
       <w:pPr>
@@ -17412,6 +17985,119 @@
     </w:lvl>
   </w:abstractNum>
   <w:abstractNum w:abstractNumId="49" w15:restartNumberingAfterBreak="0">
+    <w:nsid w:val="39A239CC"/>
+    <w:multiLevelType w:val="multilevel"/>
+    <w:tmpl w:val="BDB2DC0C"/>
+    <w:lvl w:ilvl="0">
+      <w:start w:val="1"/>
+      <w:numFmt w:val="decimal"/>
+      <w:lvlText w:val="%1."/>
+      <w:lvlJc w:val="left"/>
+      <w:pPr>
+        <w:tabs>
+          <w:tab w:val="num" w:pos="720"/>
+        </w:tabs>
+        <w:ind w:left="720" w:hanging="360"/>
+      </w:pPr>
+    </w:lvl>
+    <w:lvl w:ilvl="1">
+      <w:start w:val="1"/>
+      <w:numFmt w:val="bullet"/>
+      <w:lvlText w:val=""/>
+      <w:lvlJc w:val="left"/>
+      <w:pPr>
+        <w:ind w:left="1440" w:hanging="360"/>
+      </w:pPr>
+      <w:rPr>
+        <w:rFonts w:ascii="Symbol" w:hAnsi="Symbol" w:hint="default"/>
+      </w:rPr>
+    </w:lvl>
+    <w:lvl w:ilvl="2" w:tentative="1">
+      <w:start w:val="1"/>
+      <w:numFmt w:val="decimal"/>
+      <w:lvlText w:val="%3."/>
+      <w:lvlJc w:val="left"/>
+      <w:pPr>
+        <w:tabs>
+          <w:tab w:val="num" w:pos="2160"/>
+        </w:tabs>
+        <w:ind w:left="2160" w:hanging="360"/>
+      </w:pPr>
+    </w:lvl>
+    <w:lvl w:ilvl="3" w:tentative="1">
+      <w:start w:val="1"/>
+      <w:numFmt w:val="decimal"/>
+      <w:lvlText w:val="%4."/>
+      <w:lvlJc w:val="left"/>
+      <w:pPr>
+        <w:tabs>
+          <w:tab w:val="num" w:pos="2880"/>
+        </w:tabs>
+        <w:ind w:left="2880" w:hanging="360"/>
+      </w:pPr>
+    </w:lvl>
+    <w:lvl w:ilvl="4" w:tentative="1">
+      <w:start w:val="1"/>
+      <w:numFmt w:val="decimal"/>
+      <w:lvlText w:val="%5."/>
+      <w:lvlJc w:val="left"/>
+      <w:pPr>
+        <w:tabs>
+          <w:tab w:val="num" w:pos="3600"/>
+        </w:tabs>
+        <w:ind w:left="3600" w:hanging="360"/>
+      </w:pPr>
+    </w:lvl>
+    <w:lvl w:ilvl="5" w:tentative="1">
+      <w:start w:val="1"/>
+      <w:numFmt w:val="decimal"/>
+      <w:lvlText w:val="%6."/>
+      <w:lvlJc w:val="left"/>
+      <w:pPr>
+        <w:tabs>
+          <w:tab w:val="num" w:pos="4320"/>
+        </w:tabs>
+        <w:ind w:left="4320" w:hanging="360"/>
+      </w:pPr>
+    </w:lvl>
+    <w:lvl w:ilvl="6" w:tentative="1">
+      <w:start w:val="1"/>
+      <w:numFmt w:val="decimal"/>
+      <w:lvlText w:val="%7."/>
+      <w:lvlJc w:val="left"/>
+      <w:pPr>
+        <w:tabs>
+          <w:tab w:val="num" w:pos="5040"/>
+        </w:tabs>
+        <w:ind w:left="5040" w:hanging="360"/>
+      </w:pPr>
+    </w:lvl>
+    <w:lvl w:ilvl="7" w:tentative="1">
+      <w:start w:val="1"/>
+      <w:numFmt w:val="decimal"/>
+      <w:lvlText w:val="%8."/>
+      <w:lvlJc w:val="left"/>
+      <w:pPr>
+        <w:tabs>
+          <w:tab w:val="num" w:pos="5760"/>
+        </w:tabs>
+        <w:ind w:left="5760" w:hanging="360"/>
+      </w:pPr>
+    </w:lvl>
+    <w:lvl w:ilvl="8" w:tentative="1">
+      <w:start w:val="1"/>
+      <w:numFmt w:val="decimal"/>
+      <w:lvlText w:val="%9."/>
+      <w:lvlJc w:val="left"/>
+      <w:pPr>
+        <w:tabs>
+          <w:tab w:val="num" w:pos="6480"/>
+        </w:tabs>
+        <w:ind w:left="6480" w:hanging="360"/>
+      </w:pPr>
+    </w:lvl>
+  </w:abstractNum>
+  <w:abstractNum w:abstractNumId="50" w15:restartNumberingAfterBreak="0">
     <w:nsid w:val="3B5A2330"/>
     <w:multiLevelType w:val="multilevel"/>
     <w:tmpl w:val="4E66F48C"/>
@@ -17560,7 +18246,7 @@
       </w:rPr>
     </w:lvl>
   </w:abstractNum>
-  <w:abstractNum w:abstractNumId="50" w15:restartNumberingAfterBreak="0">
+  <w:abstractNum w:abstractNumId="51" w15:restartNumberingAfterBreak="0">
     <w:nsid w:val="3B9B79BD"/>
     <w:multiLevelType w:val="multilevel"/>
     <w:tmpl w:val="4E60532A"/>
@@ -17709,7 +18395,7 @@
       </w:rPr>
     </w:lvl>
   </w:abstractNum>
-  <w:abstractNum w:abstractNumId="51" w15:restartNumberingAfterBreak="0">
+  <w:abstractNum w:abstractNumId="52" w15:restartNumberingAfterBreak="0">
     <w:nsid w:val="3DF656A3"/>
     <w:multiLevelType w:val="multilevel"/>
     <w:tmpl w:val="09D459BE"/>
@@ -17858,7 +18544,7 @@
       </w:rPr>
     </w:lvl>
   </w:abstractNum>
-  <w:abstractNum w:abstractNumId="52" w15:restartNumberingAfterBreak="0">
+  <w:abstractNum w:abstractNumId="53" w15:restartNumberingAfterBreak="0">
     <w:nsid w:val="42661253"/>
     <w:multiLevelType w:val="multilevel"/>
     <w:tmpl w:val="3E6ADC8A"/>
@@ -18007,7 +18693,7 @@
       </w:rPr>
     </w:lvl>
   </w:abstractNum>
-  <w:abstractNum w:abstractNumId="53" w15:restartNumberingAfterBreak="0">
+  <w:abstractNum w:abstractNumId="54" w15:restartNumberingAfterBreak="0">
     <w:nsid w:val="43BB2A48"/>
     <w:multiLevelType w:val="multilevel"/>
     <w:tmpl w:val="A79230BA"/>
@@ -18156,7 +18842,7 @@
       </w:rPr>
     </w:lvl>
   </w:abstractNum>
-  <w:abstractNum w:abstractNumId="54" w15:restartNumberingAfterBreak="0">
+  <w:abstractNum w:abstractNumId="55" w15:restartNumberingAfterBreak="0">
     <w:nsid w:val="43D168BB"/>
     <w:multiLevelType w:val="multilevel"/>
     <w:tmpl w:val="2C5AED4A"/>
@@ -18305,7 +18991,7 @@
       </w:rPr>
     </w:lvl>
   </w:abstractNum>
-  <w:abstractNum w:abstractNumId="55" w15:restartNumberingAfterBreak="0">
+  <w:abstractNum w:abstractNumId="56" w15:restartNumberingAfterBreak="0">
     <w:nsid w:val="4477513C"/>
     <w:multiLevelType w:val="multilevel"/>
     <w:tmpl w:val="4EEC2AC4"/>
@@ -18454,7 +19140,7 @@
       </w:rPr>
     </w:lvl>
   </w:abstractNum>
-  <w:abstractNum w:abstractNumId="56" w15:restartNumberingAfterBreak="0">
+  <w:abstractNum w:abstractNumId="57" w15:restartNumberingAfterBreak="0">
     <w:nsid w:val="44F40EE7"/>
     <w:multiLevelType w:val="multilevel"/>
     <w:tmpl w:val="C836581A"/>
@@ -18603,7 +19289,7 @@
       </w:rPr>
     </w:lvl>
   </w:abstractNum>
-  <w:abstractNum w:abstractNumId="57" w15:restartNumberingAfterBreak="0">
+  <w:abstractNum w:abstractNumId="58" w15:restartNumberingAfterBreak="0">
     <w:nsid w:val="46C5448E"/>
     <w:multiLevelType w:val="multilevel"/>
     <w:tmpl w:val="61FA1A8E"/>
@@ -18752,7 +19438,7 @@
       </w:rPr>
     </w:lvl>
   </w:abstractNum>
-  <w:abstractNum w:abstractNumId="58" w15:restartNumberingAfterBreak="0">
+  <w:abstractNum w:abstractNumId="59" w15:restartNumberingAfterBreak="0">
     <w:nsid w:val="4B5F2F77"/>
     <w:multiLevelType w:val="multilevel"/>
     <w:tmpl w:val="501CD742"/>
@@ -18901,7 +19587,7 @@
       </w:rPr>
     </w:lvl>
   </w:abstractNum>
-  <w:abstractNum w:abstractNumId="59" w15:restartNumberingAfterBreak="0">
+  <w:abstractNum w:abstractNumId="60" w15:restartNumberingAfterBreak="0">
     <w:nsid w:val="4C2D14AB"/>
     <w:multiLevelType w:val="multilevel"/>
     <w:tmpl w:val="3858E1C8"/>
@@ -19050,7 +19736,7 @@
       </w:rPr>
     </w:lvl>
   </w:abstractNum>
-  <w:abstractNum w:abstractNumId="60" w15:restartNumberingAfterBreak="0">
+  <w:abstractNum w:abstractNumId="61" w15:restartNumberingAfterBreak="0">
     <w:nsid w:val="4D4804B7"/>
     <w:multiLevelType w:val="multilevel"/>
     <w:tmpl w:val="2B2A7320"/>
@@ -19199,7 +19885,7 @@
       </w:rPr>
     </w:lvl>
   </w:abstractNum>
-  <w:abstractNum w:abstractNumId="61" w15:restartNumberingAfterBreak="0">
+  <w:abstractNum w:abstractNumId="62" w15:restartNumberingAfterBreak="0">
     <w:nsid w:val="4DFB4D0B"/>
     <w:multiLevelType w:val="multilevel"/>
     <w:tmpl w:val="EB0840F4"/>
@@ -19348,7 +20034,7 @@
       </w:rPr>
     </w:lvl>
   </w:abstractNum>
-  <w:abstractNum w:abstractNumId="62" w15:restartNumberingAfterBreak="0">
+  <w:abstractNum w:abstractNumId="63" w15:restartNumberingAfterBreak="0">
     <w:nsid w:val="4E061135"/>
     <w:multiLevelType w:val="multilevel"/>
     <w:tmpl w:val="8DF69B1A"/>
@@ -19497,7 +20183,7 @@
       </w:rPr>
     </w:lvl>
   </w:abstractNum>
-  <w:abstractNum w:abstractNumId="63" w15:restartNumberingAfterBreak="0">
+  <w:abstractNum w:abstractNumId="64" w15:restartNumberingAfterBreak="0">
     <w:nsid w:val="4E2B0456"/>
     <w:multiLevelType w:val="multilevel"/>
     <w:tmpl w:val="ED72B3FA"/>
@@ -19646,7 +20332,7 @@
       </w:rPr>
     </w:lvl>
   </w:abstractNum>
-  <w:abstractNum w:abstractNumId="64" w15:restartNumberingAfterBreak="0">
+  <w:abstractNum w:abstractNumId="65" w15:restartNumberingAfterBreak="0">
     <w:nsid w:val="4E4E439E"/>
     <w:multiLevelType w:val="multilevel"/>
     <w:tmpl w:val="8B1054A4"/>
@@ -19795,7 +20481,7 @@
       </w:rPr>
     </w:lvl>
   </w:abstractNum>
-  <w:abstractNum w:abstractNumId="65" w15:restartNumberingAfterBreak="0">
+  <w:abstractNum w:abstractNumId="66" w15:restartNumberingAfterBreak="0">
     <w:nsid w:val="4F9839E6"/>
     <w:multiLevelType w:val="multilevel"/>
     <w:tmpl w:val="C3FA01F2"/>
@@ -19944,7 +20630,7 @@
       </w:rPr>
     </w:lvl>
   </w:abstractNum>
-  <w:abstractNum w:abstractNumId="66" w15:restartNumberingAfterBreak="0">
+  <w:abstractNum w:abstractNumId="67" w15:restartNumberingAfterBreak="0">
     <w:nsid w:val="51920F2E"/>
     <w:multiLevelType w:val="multilevel"/>
     <w:tmpl w:val="227083EA"/>
@@ -20093,7 +20779,7 @@
       </w:rPr>
     </w:lvl>
   </w:abstractNum>
-  <w:abstractNum w:abstractNumId="67" w15:restartNumberingAfterBreak="0">
+  <w:abstractNum w:abstractNumId="68" w15:restartNumberingAfterBreak="0">
     <w:nsid w:val="523C1AAE"/>
     <w:multiLevelType w:val="multilevel"/>
     <w:tmpl w:val="915CF10C"/>
@@ -20242,7 +20928,7 @@
       </w:rPr>
     </w:lvl>
   </w:abstractNum>
-  <w:abstractNum w:abstractNumId="68" w15:restartNumberingAfterBreak="0">
+  <w:abstractNum w:abstractNumId="69" w15:restartNumberingAfterBreak="0">
     <w:nsid w:val="526A6AE2"/>
     <w:multiLevelType w:val="multilevel"/>
     <w:tmpl w:val="6AD85522"/>
@@ -20391,7 +21077,7 @@
       </w:rPr>
     </w:lvl>
   </w:abstractNum>
-  <w:abstractNum w:abstractNumId="69" w15:restartNumberingAfterBreak="0">
+  <w:abstractNum w:abstractNumId="70" w15:restartNumberingAfterBreak="0">
     <w:nsid w:val="53C730BA"/>
     <w:multiLevelType w:val="multilevel"/>
     <w:tmpl w:val="06BE2380"/>
@@ -20540,7 +21226,7 @@
       </w:rPr>
     </w:lvl>
   </w:abstractNum>
-  <w:abstractNum w:abstractNumId="70" w15:restartNumberingAfterBreak="0">
+  <w:abstractNum w:abstractNumId="71" w15:restartNumberingAfterBreak="0">
     <w:nsid w:val="54626A49"/>
     <w:multiLevelType w:val="multilevel"/>
     <w:tmpl w:val="6B02AE90"/>
@@ -20689,7 +21375,7 @@
       </w:rPr>
     </w:lvl>
   </w:abstractNum>
-  <w:abstractNum w:abstractNumId="71" w15:restartNumberingAfterBreak="0">
+  <w:abstractNum w:abstractNumId="72" w15:restartNumberingAfterBreak="0">
     <w:nsid w:val="58C24AA7"/>
     <w:multiLevelType w:val="multilevel"/>
     <w:tmpl w:val="60A0797A"/>
@@ -20838,7 +21524,7 @@
       </w:rPr>
     </w:lvl>
   </w:abstractNum>
-  <w:abstractNum w:abstractNumId="72" w15:restartNumberingAfterBreak="0">
+  <w:abstractNum w:abstractNumId="73" w15:restartNumberingAfterBreak="0">
     <w:nsid w:val="593B03AA"/>
     <w:multiLevelType w:val="multilevel"/>
     <w:tmpl w:val="85081FD2"/>
@@ -20987,7 +21673,7 @@
       </w:rPr>
     </w:lvl>
   </w:abstractNum>
-  <w:abstractNum w:abstractNumId="73" w15:restartNumberingAfterBreak="0">
+  <w:abstractNum w:abstractNumId="74" w15:restartNumberingAfterBreak="0">
     <w:nsid w:val="598C162C"/>
     <w:multiLevelType w:val="multilevel"/>
     <w:tmpl w:val="7C380674"/>
@@ -21136,7 +21822,156 @@
       </w:rPr>
     </w:lvl>
   </w:abstractNum>
-  <w:abstractNum w:abstractNumId="74" w15:restartNumberingAfterBreak="0">
+  <w:abstractNum w:abstractNumId="75" w15:restartNumberingAfterBreak="0">
+    <w:nsid w:val="627748E8"/>
+    <w:multiLevelType w:val="multilevel"/>
+    <w:tmpl w:val="832E21CE"/>
+    <w:lvl w:ilvl="0">
+      <w:start w:val="1"/>
+      <w:numFmt w:val="bullet"/>
+      <w:lvlText w:val=""/>
+      <w:lvlJc w:val="left"/>
+      <w:pPr>
+        <w:tabs>
+          <w:tab w:val="num" w:pos="720"/>
+        </w:tabs>
+        <w:ind w:left="720" w:hanging="360"/>
+      </w:pPr>
+      <w:rPr>
+        <w:rFonts w:ascii="Symbol" w:hAnsi="Symbol" w:hint="default"/>
+        <w:sz w:val="20"/>
+      </w:rPr>
+    </w:lvl>
+    <w:lvl w:ilvl="1" w:tentative="1">
+      <w:start w:val="1"/>
+      <w:numFmt w:val="bullet"/>
+      <w:lvlText w:val="o"/>
+      <w:lvlJc w:val="left"/>
+      <w:pPr>
+        <w:tabs>
+          <w:tab w:val="num" w:pos="1440"/>
+        </w:tabs>
+        <w:ind w:left="1440" w:hanging="360"/>
+      </w:pPr>
+      <w:rPr>
+        <w:rFonts w:ascii="Courier New" w:hAnsi="Courier New" w:hint="default"/>
+        <w:sz w:val="20"/>
+      </w:rPr>
+    </w:lvl>
+    <w:lvl w:ilvl="2" w:tentative="1">
+      <w:start w:val="1"/>
+      <w:numFmt w:val="bullet"/>
+      <w:lvlText w:val=""/>
+      <w:lvlJc w:val="left"/>
+      <w:pPr>
+        <w:tabs>
+          <w:tab w:val="num" w:pos="2160"/>
+        </w:tabs>
+        <w:ind w:left="2160" w:hanging="360"/>
+      </w:pPr>
+      <w:rPr>
+        <w:rFonts w:ascii="Wingdings" w:hAnsi="Wingdings" w:hint="default"/>
+        <w:sz w:val="20"/>
+      </w:rPr>
+    </w:lvl>
+    <w:lvl w:ilvl="3" w:tentative="1">
+      <w:start w:val="1"/>
+      <w:numFmt w:val="bullet"/>
+      <w:lvlText w:val=""/>
+      <w:lvlJc w:val="left"/>
+      <w:pPr>
+        <w:tabs>
+          <w:tab w:val="num" w:pos="2880"/>
+        </w:tabs>
+        <w:ind w:left="2880" w:hanging="360"/>
+      </w:pPr>
+      <w:rPr>
+        <w:rFonts w:ascii="Wingdings" w:hAnsi="Wingdings" w:hint="default"/>
+        <w:sz w:val="20"/>
+      </w:rPr>
+    </w:lvl>
+    <w:lvl w:ilvl="4" w:tentative="1">
+      <w:start w:val="1"/>
+      <w:numFmt w:val="bullet"/>
+      <w:lvlText w:val=""/>
+      <w:lvlJc w:val="left"/>
+      <w:pPr>
+        <w:tabs>
+          <w:tab w:val="num" w:pos="3600"/>
+        </w:tabs>
+        <w:ind w:left="3600" w:hanging="360"/>
+      </w:pPr>
+      <w:rPr>
+        <w:rFonts w:ascii="Wingdings" w:hAnsi="Wingdings" w:hint="default"/>
+        <w:sz w:val="20"/>
+      </w:rPr>
+    </w:lvl>
+    <w:lvl w:ilvl="5" w:tentative="1">
+      <w:start w:val="1"/>
+      <w:numFmt w:val="bullet"/>
+      <w:lvlText w:val=""/>
+      <w:lvlJc w:val="left"/>
+      <w:pPr>
+        <w:tabs>
+          <w:tab w:val="num" w:pos="4320"/>
+        </w:tabs>
+        <w:ind w:left="4320" w:hanging="360"/>
+      </w:pPr>
+      <w:rPr>
+        <w:rFonts w:ascii="Wingdings" w:hAnsi="Wingdings" w:hint="default"/>
+        <w:sz w:val="20"/>
+      </w:rPr>
+    </w:lvl>
+    <w:lvl w:ilvl="6" w:tentative="1">
+      <w:start w:val="1"/>
+      <w:numFmt w:val="bullet"/>
+      <w:lvlText w:val=""/>
+      <w:lvlJc w:val="left"/>
+      <w:pPr>
+        <w:tabs>
+          <w:tab w:val="num" w:pos="5040"/>
+        </w:tabs>
+        <w:ind w:left="5040" w:hanging="360"/>
+      </w:pPr>
+      <w:rPr>
+        <w:rFonts w:ascii="Wingdings" w:hAnsi="Wingdings" w:hint="default"/>
+        <w:sz w:val="20"/>
+      </w:rPr>
+    </w:lvl>
+    <w:lvl w:ilvl="7" w:tentative="1">
+      <w:start w:val="1"/>
+      <w:numFmt w:val="bullet"/>
+      <w:lvlText w:val=""/>
+      <w:lvlJc w:val="left"/>
+      <w:pPr>
+        <w:tabs>
+          <w:tab w:val="num" w:pos="5760"/>
+        </w:tabs>
+        <w:ind w:left="5760" w:hanging="360"/>
+      </w:pPr>
+      <w:rPr>
+        <w:rFonts w:ascii="Wingdings" w:hAnsi="Wingdings" w:hint="default"/>
+        <w:sz w:val="20"/>
+      </w:rPr>
+    </w:lvl>
+    <w:lvl w:ilvl="8" w:tentative="1">
+      <w:start w:val="1"/>
+      <w:numFmt w:val="bullet"/>
+      <w:lvlText w:val=""/>
+      <w:lvlJc w:val="left"/>
+      <w:pPr>
+        <w:tabs>
+          <w:tab w:val="num" w:pos="6480"/>
+        </w:tabs>
+        <w:ind w:left="6480" w:hanging="360"/>
+      </w:pPr>
+      <w:rPr>
+        <w:rFonts w:ascii="Wingdings" w:hAnsi="Wingdings" w:hint="default"/>
+        <w:sz w:val="20"/>
+      </w:rPr>
+    </w:lvl>
+  </w:abstractNum>
+  <w:abstractNum w:abstractNumId="76" w15:restartNumberingAfterBreak="0">
     <w:nsid w:val="65773FC5"/>
     <w:multiLevelType w:val="multilevel"/>
     <w:tmpl w:val="4CBC1D8A"/>
@@ -21285,7 +22120,7 @@
       </w:rPr>
     </w:lvl>
   </w:abstractNum>
-  <w:abstractNum w:abstractNumId="75" w15:restartNumberingAfterBreak="0">
+  <w:abstractNum w:abstractNumId="77" w15:restartNumberingAfterBreak="0">
     <w:nsid w:val="659F58D6"/>
     <w:multiLevelType w:val="multilevel"/>
     <w:tmpl w:val="8AE63474"/>
@@ -21434,7 +22269,7 @@
       </w:rPr>
     </w:lvl>
   </w:abstractNum>
-  <w:abstractNum w:abstractNumId="76" w15:restartNumberingAfterBreak="0">
+  <w:abstractNum w:abstractNumId="78" w15:restartNumberingAfterBreak="0">
     <w:nsid w:val="664E110D"/>
     <w:multiLevelType w:val="multilevel"/>
     <w:tmpl w:val="A14C8F2E"/>
@@ -21583,7 +22418,7 @@
       </w:rPr>
     </w:lvl>
   </w:abstractNum>
-  <w:abstractNum w:abstractNumId="77" w15:restartNumberingAfterBreak="0">
+  <w:abstractNum w:abstractNumId="79" w15:restartNumberingAfterBreak="0">
     <w:nsid w:val="67DE69E6"/>
     <w:multiLevelType w:val="multilevel"/>
     <w:tmpl w:val="D7B0066C"/>
@@ -21732,7 +22567,7 @@
       </w:rPr>
     </w:lvl>
   </w:abstractNum>
-  <w:abstractNum w:abstractNumId="78" w15:restartNumberingAfterBreak="0">
+  <w:abstractNum w:abstractNumId="80" w15:restartNumberingAfterBreak="0">
     <w:nsid w:val="681C525E"/>
     <w:multiLevelType w:val="multilevel"/>
     <w:tmpl w:val="6DEA436C"/>
@@ -21881,7 +22716,7 @@
       </w:rPr>
     </w:lvl>
   </w:abstractNum>
-  <w:abstractNum w:abstractNumId="79" w15:restartNumberingAfterBreak="0">
+  <w:abstractNum w:abstractNumId="81" w15:restartNumberingAfterBreak="0">
     <w:nsid w:val="6BC36CD5"/>
     <w:multiLevelType w:val="multilevel"/>
     <w:tmpl w:val="0382E14C"/>
@@ -22030,7 +22865,7 @@
       </w:rPr>
     </w:lvl>
   </w:abstractNum>
-  <w:abstractNum w:abstractNumId="80" w15:restartNumberingAfterBreak="0">
+  <w:abstractNum w:abstractNumId="82" w15:restartNumberingAfterBreak="0">
     <w:nsid w:val="6C4E377F"/>
     <w:multiLevelType w:val="multilevel"/>
     <w:tmpl w:val="A7C003FC"/>
@@ -22179,7 +23014,7 @@
       </w:rPr>
     </w:lvl>
   </w:abstractNum>
-  <w:abstractNum w:abstractNumId="81" w15:restartNumberingAfterBreak="0">
+  <w:abstractNum w:abstractNumId="83" w15:restartNumberingAfterBreak="0">
     <w:nsid w:val="6DB45E0E"/>
     <w:multiLevelType w:val="multilevel"/>
     <w:tmpl w:val="0582842A"/>
@@ -22328,7 +23163,7 @@
       </w:rPr>
     </w:lvl>
   </w:abstractNum>
-  <w:abstractNum w:abstractNumId="82" w15:restartNumberingAfterBreak="0">
+  <w:abstractNum w:abstractNumId="84" w15:restartNumberingAfterBreak="0">
     <w:nsid w:val="6ECB3E42"/>
     <w:multiLevelType w:val="multilevel"/>
     <w:tmpl w:val="50DC5DF2"/>
@@ -22477,7 +23312,7 @@
       </w:rPr>
     </w:lvl>
   </w:abstractNum>
-  <w:abstractNum w:abstractNumId="83" w15:restartNumberingAfterBreak="0">
+  <w:abstractNum w:abstractNumId="85" w15:restartNumberingAfterBreak="0">
     <w:nsid w:val="717D18BE"/>
     <w:multiLevelType w:val="multilevel"/>
     <w:tmpl w:val="D7100CF8"/>
@@ -22626,7 +23461,7 @@
       </w:rPr>
     </w:lvl>
   </w:abstractNum>
-  <w:abstractNum w:abstractNumId="84" w15:restartNumberingAfterBreak="0">
+  <w:abstractNum w:abstractNumId="86" w15:restartNumberingAfterBreak="0">
     <w:nsid w:val="76502070"/>
     <w:multiLevelType w:val="multilevel"/>
     <w:tmpl w:val="22322954"/>
@@ -22775,7 +23610,7 @@
       </w:rPr>
     </w:lvl>
   </w:abstractNum>
-  <w:abstractNum w:abstractNumId="85" w15:restartNumberingAfterBreak="0">
+  <w:abstractNum w:abstractNumId="87" w15:restartNumberingAfterBreak="0">
     <w:nsid w:val="790E54E9"/>
     <w:multiLevelType w:val="multilevel"/>
     <w:tmpl w:val="8ABE3E6C"/>
@@ -22924,7 +23759,7 @@
       </w:rPr>
     </w:lvl>
   </w:abstractNum>
-  <w:abstractNum w:abstractNumId="86" w15:restartNumberingAfterBreak="0">
+  <w:abstractNum w:abstractNumId="88" w15:restartNumberingAfterBreak="0">
     <w:nsid w:val="7B7216D3"/>
     <w:multiLevelType w:val="multilevel"/>
     <w:tmpl w:val="3FC4A50C"/>
@@ -23093,16 +23928,16 @@
     <w:abstractNumId w:val="45"/>
   </w:num>
   <w:num w:numId="7" w16cid:durableId="1529835643">
-    <w:abstractNumId w:val="77"/>
+    <w:abstractNumId w:val="79"/>
   </w:num>
   <w:num w:numId="8" w16cid:durableId="50424645">
-    <w:abstractNumId w:val="84"/>
+    <w:abstractNumId w:val="86"/>
   </w:num>
   <w:num w:numId="9" w16cid:durableId="1114446264">
     <w:abstractNumId w:val="1"/>
   </w:num>
   <w:num w:numId="10" w16cid:durableId="1143816420">
-    <w:abstractNumId w:val="68"/>
+    <w:abstractNumId w:val="69"/>
   </w:num>
   <w:num w:numId="11" w16cid:durableId="1066491447">
     <w:abstractNumId w:val="47"/>
@@ -23111,22 +23946,22 @@
     <w:abstractNumId w:val="24"/>
   </w:num>
   <w:num w:numId="13" w16cid:durableId="358505309">
-    <w:abstractNumId w:val="55"/>
+    <w:abstractNumId w:val="56"/>
   </w:num>
   <w:num w:numId="14" w16cid:durableId="75171406">
-    <w:abstractNumId w:val="57"/>
+    <w:abstractNumId w:val="58"/>
   </w:num>
   <w:num w:numId="15" w16cid:durableId="247080956">
     <w:abstractNumId w:val="25"/>
   </w:num>
   <w:num w:numId="16" w16cid:durableId="1543319524">
-    <w:abstractNumId w:val="62"/>
+    <w:abstractNumId w:val="63"/>
   </w:num>
   <w:num w:numId="17" w16cid:durableId="1731029614">
-    <w:abstractNumId w:val="83"/>
+    <w:abstractNumId w:val="85"/>
   </w:num>
   <w:num w:numId="18" w16cid:durableId="451942045">
-    <w:abstractNumId w:val="51"/>
+    <w:abstractNumId w:val="52"/>
   </w:num>
   <w:num w:numId="19" w16cid:durableId="954795288">
     <w:abstractNumId w:val="40"/>
@@ -23135,19 +23970,19 @@
     <w:abstractNumId w:val="10"/>
   </w:num>
   <w:num w:numId="21" w16cid:durableId="317076135">
-    <w:abstractNumId w:val="60"/>
+    <w:abstractNumId w:val="61"/>
   </w:num>
   <w:num w:numId="22" w16cid:durableId="1767463845">
-    <w:abstractNumId w:val="54"/>
+    <w:abstractNumId w:val="55"/>
   </w:num>
   <w:num w:numId="23" w16cid:durableId="404105264">
     <w:abstractNumId w:val="26"/>
   </w:num>
   <w:num w:numId="24" w16cid:durableId="1815758826">
-    <w:abstractNumId w:val="79"/>
+    <w:abstractNumId w:val="81"/>
   </w:num>
   <w:num w:numId="25" w16cid:durableId="2064597845">
-    <w:abstractNumId w:val="65"/>
+    <w:abstractNumId w:val="66"/>
   </w:num>
   <w:num w:numId="26" w16cid:durableId="838695357">
     <w:abstractNumId w:val="42"/>
@@ -23156,7 +23991,7 @@
     <w:abstractNumId w:val="5"/>
   </w:num>
   <w:num w:numId="28" w16cid:durableId="1012072947">
-    <w:abstractNumId w:val="82"/>
+    <w:abstractNumId w:val="84"/>
   </w:num>
   <w:num w:numId="29" w16cid:durableId="26756314">
     <w:abstractNumId w:val="3"/>
@@ -23165,10 +24000,10 @@
     <w:abstractNumId w:val="35"/>
   </w:num>
   <w:num w:numId="31" w16cid:durableId="649402988">
-    <w:abstractNumId w:val="76"/>
+    <w:abstractNumId w:val="78"/>
   </w:num>
   <w:num w:numId="32" w16cid:durableId="1632712892">
-    <w:abstractNumId w:val="71"/>
+    <w:abstractNumId w:val="72"/>
   </w:num>
   <w:num w:numId="33" w16cid:durableId="2040735774">
     <w:abstractNumId w:val="38"/>
@@ -23177,7 +24012,7 @@
     <w:abstractNumId w:val="37"/>
   </w:num>
   <w:num w:numId="35" w16cid:durableId="743375368">
-    <w:abstractNumId w:val="80"/>
+    <w:abstractNumId w:val="82"/>
   </w:num>
   <w:num w:numId="36" w16cid:durableId="1304460166">
     <w:abstractNumId w:val="6"/>
@@ -23189,13 +24024,13 @@
     <w:abstractNumId w:val="39"/>
   </w:num>
   <w:num w:numId="39" w16cid:durableId="1967471084">
-    <w:abstractNumId w:val="78"/>
+    <w:abstractNumId w:val="80"/>
   </w:num>
   <w:num w:numId="40" w16cid:durableId="1853882753">
-    <w:abstractNumId w:val="73"/>
+    <w:abstractNumId w:val="74"/>
   </w:num>
   <w:num w:numId="41" w16cid:durableId="190723098">
-    <w:abstractNumId w:val="72"/>
+    <w:abstractNumId w:val="73"/>
   </w:num>
   <w:num w:numId="42" w16cid:durableId="1280261534">
     <w:abstractNumId w:val="15"/>
@@ -23204,7 +24039,7 @@
     <w:abstractNumId w:val="11"/>
   </w:num>
   <w:num w:numId="44" w16cid:durableId="476529425">
-    <w:abstractNumId w:val="66"/>
+    <w:abstractNumId w:val="67"/>
   </w:num>
   <w:num w:numId="45" w16cid:durableId="1678924666">
     <w:abstractNumId w:val="20"/>
@@ -23213,31 +24048,31 @@
     <w:abstractNumId w:val="19"/>
   </w:num>
   <w:num w:numId="47" w16cid:durableId="1899700979">
-    <w:abstractNumId w:val="81"/>
+    <w:abstractNumId w:val="83"/>
   </w:num>
   <w:num w:numId="48" w16cid:durableId="865096194">
     <w:abstractNumId w:val="4"/>
   </w:num>
   <w:num w:numId="49" w16cid:durableId="677193861">
-    <w:abstractNumId w:val="61"/>
+    <w:abstractNumId w:val="62"/>
   </w:num>
   <w:num w:numId="50" w16cid:durableId="720204045">
     <w:abstractNumId w:val="31"/>
   </w:num>
   <w:num w:numId="51" w16cid:durableId="1269968885">
-    <w:abstractNumId w:val="64"/>
+    <w:abstractNumId w:val="65"/>
   </w:num>
   <w:num w:numId="52" w16cid:durableId="1525049639">
     <w:abstractNumId w:val="12"/>
   </w:num>
   <w:num w:numId="53" w16cid:durableId="1141002088">
-    <w:abstractNumId w:val="58"/>
+    <w:abstractNumId w:val="59"/>
   </w:num>
   <w:num w:numId="54" w16cid:durableId="1105618124">
     <w:abstractNumId w:val="34"/>
   </w:num>
   <w:num w:numId="55" w16cid:durableId="512569227">
-    <w:abstractNumId w:val="49"/>
+    <w:abstractNumId w:val="50"/>
   </w:num>
   <w:num w:numId="56" w16cid:durableId="1122191482">
     <w:abstractNumId w:val="22"/>
@@ -23252,40 +24087,40 @@
     <w:abstractNumId w:val="13"/>
   </w:num>
   <w:num w:numId="60" w16cid:durableId="68118811">
-    <w:abstractNumId w:val="67"/>
+    <w:abstractNumId w:val="68"/>
   </w:num>
   <w:num w:numId="61" w16cid:durableId="1548570357">
     <w:abstractNumId w:val="27"/>
   </w:num>
   <w:num w:numId="62" w16cid:durableId="391390772">
-    <w:abstractNumId w:val="69"/>
+    <w:abstractNumId w:val="70"/>
   </w:num>
   <w:num w:numId="63" w16cid:durableId="728041990">
-    <w:abstractNumId w:val="59"/>
+    <w:abstractNumId w:val="60"/>
   </w:num>
   <w:num w:numId="64" w16cid:durableId="1039471842">
     <w:abstractNumId w:val="48"/>
   </w:num>
   <w:num w:numId="65" w16cid:durableId="591280549">
-    <w:abstractNumId w:val="56"/>
+    <w:abstractNumId w:val="57"/>
   </w:num>
   <w:num w:numId="66" w16cid:durableId="1907908285">
     <w:abstractNumId w:val="44"/>
   </w:num>
   <w:num w:numId="67" w16cid:durableId="670524804">
-    <w:abstractNumId w:val="70"/>
+    <w:abstractNumId w:val="71"/>
   </w:num>
   <w:num w:numId="68" w16cid:durableId="481393607">
     <w:abstractNumId w:val="46"/>
   </w:num>
   <w:num w:numId="69" w16cid:durableId="1621065597">
-    <w:abstractNumId w:val="75"/>
+    <w:abstractNumId w:val="77"/>
   </w:num>
   <w:num w:numId="70" w16cid:durableId="304044873">
     <w:abstractNumId w:val="28"/>
   </w:num>
   <w:num w:numId="71" w16cid:durableId="1405489154">
-    <w:abstractNumId w:val="53"/>
+    <w:abstractNumId w:val="54"/>
   </w:num>
   <w:num w:numId="72" w16cid:durableId="2042508859">
     <w:abstractNumId w:val="8"/>
@@ -23300,7 +24135,7 @@
     <w:abstractNumId w:val="30"/>
   </w:num>
   <w:num w:numId="76" w16cid:durableId="1452356771">
-    <w:abstractNumId w:val="74"/>
+    <w:abstractNumId w:val="76"/>
   </w:num>
   <w:num w:numId="77" w16cid:durableId="389423339">
     <w:abstractNumId w:val="23"/>
@@ -23309,7 +24144,7 @@
     <w:abstractNumId w:val="14"/>
   </w:num>
   <w:num w:numId="79" w16cid:durableId="1918587383">
-    <w:abstractNumId w:val="50"/>
+    <w:abstractNumId w:val="51"/>
   </w:num>
   <w:num w:numId="80" w16cid:durableId="545605589">
     <w:abstractNumId w:val="0"/>
@@ -23318,22 +24153,28 @@
     <w:abstractNumId w:val="2"/>
   </w:num>
   <w:num w:numId="82" w16cid:durableId="228006596">
-    <w:abstractNumId w:val="85"/>
+    <w:abstractNumId w:val="87"/>
   </w:num>
   <w:num w:numId="83" w16cid:durableId="1635401907">
     <w:abstractNumId w:val="18"/>
   </w:num>
   <w:num w:numId="84" w16cid:durableId="449206862">
-    <w:abstractNumId w:val="52"/>
+    <w:abstractNumId w:val="53"/>
   </w:num>
   <w:num w:numId="85" w16cid:durableId="276647725">
-    <w:abstractNumId w:val="63"/>
+    <w:abstractNumId w:val="64"/>
   </w:num>
   <w:num w:numId="86" w16cid:durableId="1352150534">
     <w:abstractNumId w:val="43"/>
   </w:num>
   <w:num w:numId="87" w16cid:durableId="1602683799">
-    <w:abstractNumId w:val="86"/>
+    <w:abstractNumId w:val="88"/>
+  </w:num>
+  <w:num w:numId="88" w16cid:durableId="958611579">
+    <w:abstractNumId w:val="49"/>
+  </w:num>
+  <w:num w:numId="89" w16cid:durableId="375348952">
+    <w:abstractNumId w:val="75"/>
   </w:num>
   <w:numIdMacAtCleanup w:val="87"/>
 </w:numbering>

</xml_diff>

<commit_message>
Lots of updates + pricing page
</commit_message>
<xml_diff>
--- a/public/affinity/Luxe Documentation.docx
+++ b/public/affinity/Luxe Documentation.docx
@@ -5716,6 +5716,74 @@
         <w:t>If the client declines early, send short survey to capture reasons (pricing, timing, scope, competitor). Offer a small discount or future follow-up opt-in.</w:t>
       </w:r>
     </w:p>
+    <w:p>
+      <w:r>
+        <w:drawing>
+          <wp:anchor distT="0" distB="0" distL="114300" distR="114300" simplePos="0" relativeHeight="251658240" behindDoc="1" locked="0" layoutInCell="1" allowOverlap="1" wp14:anchorId="666D9736" wp14:editId="26ADB4A4">
+            <wp:simplePos x="0" y="0"/>
+            <wp:positionH relativeFrom="margin">
+              <wp:align>right</wp:align>
+            </wp:positionH>
+            <wp:positionV relativeFrom="paragraph">
+              <wp:posOffset>175260</wp:posOffset>
+            </wp:positionV>
+            <wp:extent cx="5727940" cy="2748553"/>
+            <wp:effectExtent l="0" t="0" r="6350" b="0"/>
+            <wp:wrapNone/>
+            <wp:docPr id="81027390" name="Picture 1"/>
+            <wp:cNvGraphicFramePr>
+              <a:graphicFrameLocks xmlns:a="http://schemas.openxmlformats.org/drawingml/2006/main" noChangeAspect="1"/>
+            </wp:cNvGraphicFramePr>
+            <a:graphic xmlns:a="http://schemas.openxmlformats.org/drawingml/2006/main">
+              <a:graphicData uri="http://schemas.openxmlformats.org/drawingml/2006/picture">
+                <pic:pic xmlns:pic="http://schemas.openxmlformats.org/drawingml/2006/picture">
+                  <pic:nvPicPr>
+                    <pic:cNvPr id="81027390" name=""/>
+                    <pic:cNvPicPr/>
+                  </pic:nvPicPr>
+                  <pic:blipFill rotWithShape="1">
+                    <a:blip r:embed="rId8">
+                      <a:extLst>
+                        <a:ext uri="{28A0092B-C50C-407E-A947-70E740481C1C}">
+                          <a14:useLocalDpi xmlns:a14="http://schemas.microsoft.com/office/drawing/2010/main" val="0"/>
+                        </a:ext>
+                      </a:extLst>
+                    </a:blip>
+                    <a:srcRect l="2081" t="9607"/>
+                    <a:stretch>
+                      <a:fillRect/>
+                    </a:stretch>
+                  </pic:blipFill>
+                  <pic:spPr bwMode="auto">
+                    <a:xfrm>
+                      <a:off x="0" y="0"/>
+                      <a:ext cx="5727940" cy="2748553"/>
+                    </a:xfrm>
+                    <a:prstGeom prst="rect">
+                      <a:avLst/>
+                    </a:prstGeom>
+                    <a:ln>
+                      <a:noFill/>
+                    </a:ln>
+                    <a:extLst>
+                      <a:ext uri="{53640926-AAD7-44D8-BBD7-CCE9431645EC}">
+                        <a14:shadowObscured xmlns:a14="http://schemas.microsoft.com/office/drawing/2010/main"/>
+                      </a:ext>
+                    </a:extLst>
+                  </pic:spPr>
+                </pic:pic>
+              </a:graphicData>
+            </a:graphic>
+            <wp14:sizeRelH relativeFrom="margin">
+              <wp14:pctWidth>0</wp14:pctWidth>
+            </wp14:sizeRelH>
+            <wp14:sizeRelV relativeFrom="margin">
+              <wp14:pctHeight>0</wp14:pctHeight>
+            </wp14:sizeRelV>
+          </wp:anchor>
+        </w:drawing>
+      </w:r>
+    </w:p>
     <w:p/>
     <w:p/>
     <w:p/>
@@ -6847,7 +6915,23 @@
           <w:bCs/>
           <w:highlight w:val="yellow"/>
         </w:rPr>
-        <w:t>R299.99 / month</w:t>
+        <w:t>R2</w:t>
+      </w:r>
+      <w:r>
+        <w:rPr>
+          <w:b/>
+          <w:bCs/>
+          <w:highlight w:val="yellow"/>
+        </w:rPr>
+        <w:t>9</w:t>
+      </w:r>
+      <w:r>
+        <w:rPr>
+          <w:b/>
+          <w:bCs/>
+          <w:highlight w:val="yellow"/>
+        </w:rPr>
+        <w:t>9.99 / month</w:t>
       </w:r>
       <w:r>
         <w:t xml:space="preserve"> - </w:t>
@@ -10625,7 +10709,7 @@
       </w:pPr>
     </w:p>
     <w:sectPr>
-      <w:footerReference w:type="default" r:id="rId8"/>
+      <w:footerReference w:type="default" r:id="rId9"/>
       <w:pgSz w:w="11906" w:h="16838"/>
       <w:pgMar w:top="1440" w:right="1440" w:bottom="1440" w:left="1440" w:header="708" w:footer="708" w:gutter="0"/>
       <w:cols w:space="708"/>
@@ -24786,6 +24870,7 @@
   <w:style w:type="character" w:default="1" w:styleId="DefaultParagraphFont">
     <w:name w:val="Default Paragraph Font"/>
     <w:uiPriority w:val="1"/>
+    <w:semiHidden/>
     <w:unhideWhenUsed/>
   </w:style>
   <w:style w:type="table" w:default="1" w:styleId="TableNormal">

</xml_diff>